<commit_message>
Added my user interview table (Yeni)
</commit_message>
<xml_diff>
--- a/Documents/research_design.docx
+++ b/Documents/research_design.docx
@@ -168,6 +168,17 @@
         </w:rPr>
         <w:t xml:space="preserve">Project Name: </w:t>
       </w:r>
+      <w:r>
+        <w:rPr>
+          <w:rFonts w:ascii="Roboto" w:eastAsia="Roboto" w:hAnsi="Roboto" w:cs="Roboto"/>
+          <w:b/>
+          <w:bCs/>
+          <w:color w:val="1D2125"/>
+          <w:sz w:val="24"/>
+          <w:szCs w:val="24"/>
+        </w:rPr>
+        <w:t>Health Website</w:t>
+      </w:r>
     </w:p>
     <w:p>
       <w:pPr>
@@ -192,6 +203,17 @@
         </w:rPr>
         <w:t>Team Name:</w:t>
       </w:r>
+      <w:r>
+        <w:rPr>
+          <w:rFonts w:ascii="Roboto" w:eastAsia="Roboto" w:hAnsi="Roboto" w:cs="Roboto"/>
+          <w:b/>
+          <w:bCs/>
+          <w:color w:val="1D2125"/>
+          <w:sz w:val="24"/>
+          <w:szCs w:val="24"/>
+        </w:rPr>
+        <w:t xml:space="preserve"> Tiger Software</w:t>
+      </w:r>
     </w:p>
     <w:p>
       <w:pPr>
@@ -217,6 +239,42 @@
           <w:lang w:val="en-US"/>
         </w:rPr>
         <w:t>Trello board URL:</w:t>
+      </w:r>
+      <w:r>
+        <w:rPr>
+          <w:rFonts w:ascii="Roboto" w:eastAsia="Roboto" w:hAnsi="Roboto" w:cs="Roboto"/>
+          <w:b/>
+          <w:bCs/>
+          <w:color w:val="1D2125"/>
+          <w:sz w:val="24"/>
+          <w:szCs w:val="24"/>
+          <w:lang w:val="en-US"/>
+        </w:rPr>
+        <w:t xml:space="preserve"> </w:t>
+      </w:r>
+      <w:hyperlink r:id="rId5" w:history="1">
+        <w:r>
+          <w:rPr>
+            <w:rStyle w:val="Hyperlink"/>
+            <w:rFonts w:ascii="Roboto" w:eastAsia="Roboto" w:hAnsi="Roboto" w:cs="Roboto"/>
+            <w:b/>
+            <w:bCs/>
+            <w:sz w:val="24"/>
+            <w:szCs w:val="24"/>
+          </w:rPr>
+          <w:t>https://trello.com/b/P5SDjTxB/project-1</w:t>
+        </w:r>
+      </w:hyperlink>
+      <w:r>
+        <w:rPr>
+          <w:rFonts w:ascii="Roboto" w:eastAsia="Roboto" w:hAnsi="Roboto" w:cs="Roboto"/>
+          <w:b/>
+          <w:bCs/>
+          <w:color w:val="1D2125"/>
+          <w:sz w:val="24"/>
+          <w:szCs w:val="24"/>
+        </w:rPr>
+        <w:t xml:space="preserve"> </w:t>
       </w:r>
     </w:p>
     <w:p>
@@ -258,6 +316,55 @@
         </w:rPr>
         <w:t xml:space="preserve"> repo URL: </w:t>
       </w:r>
+      <w:hyperlink r:id="rId6" w:history="1">
+        <w:r>
+          <w:rPr>
+            <w:rStyle w:val="Hyperlink"/>
+            <w:rFonts w:ascii="Roboto" w:eastAsia="Roboto" w:hAnsi="Roboto" w:cs="Roboto"/>
+            <w:b/>
+            <w:bCs/>
+            <w:sz w:val="24"/>
+            <w:szCs w:val="24"/>
+          </w:rPr>
+          <w:t xml:space="preserve">git-one/Documents at master · </w:t>
+        </w:r>
+        <w:proofErr w:type="spellStart"/>
+        <w:r>
+          <w:rPr>
+            <w:rStyle w:val="Hyperlink"/>
+            <w:rFonts w:ascii="Roboto" w:eastAsia="Roboto" w:hAnsi="Roboto" w:cs="Roboto"/>
+            <w:b/>
+            <w:bCs/>
+            <w:sz w:val="24"/>
+            <w:szCs w:val="24"/>
+          </w:rPr>
+          <w:t>RoseGoldJaguar</w:t>
+        </w:r>
+        <w:proofErr w:type="spellEnd"/>
+        <w:r>
+          <w:rPr>
+            <w:rStyle w:val="Hyperlink"/>
+            <w:rFonts w:ascii="Roboto" w:eastAsia="Roboto" w:hAnsi="Roboto" w:cs="Roboto"/>
+            <w:b/>
+            <w:bCs/>
+            <w:sz w:val="24"/>
+            <w:szCs w:val="24"/>
+          </w:rPr>
+          <w:t>/git-one</w:t>
+        </w:r>
+      </w:hyperlink>
+      <w:r>
+        <w:rPr>
+          <w:rFonts w:ascii="Roboto" w:eastAsia="Roboto" w:hAnsi="Roboto" w:cs="Roboto"/>
+          <w:b/>
+          <w:bCs/>
+          <w:color w:val="1D2125"/>
+          <w:sz w:val="24"/>
+          <w:szCs w:val="24"/>
+          <w:lang w:val="en-US"/>
+        </w:rPr>
+        <w:t xml:space="preserve"> </w:t>
+      </w:r>
     </w:p>
     <w:p>
       <w:pPr>
@@ -373,7 +480,11 @@
               <w:right w:w="105" w:type="dxa"/>
             </w:tcMar>
           </w:tcPr>
-          <w:p/>
+          <w:p>
+            <w:r>
+              <w:t>Yeni Almanza</w:t>
+            </w:r>
+          </w:p>
         </w:tc>
       </w:tr>
       <w:tr>
@@ -542,7 +653,7 @@
                 <w:szCs w:val="24"/>
                 <w:lang w:val="en-US"/>
               </w:rPr>
-              <w:t>Member 1 name here</w:t>
+              <w:t>Yeni Almanza</w:t>
             </w:r>
           </w:p>
         </w:tc>
@@ -604,9 +715,8 @@
                 <w:color w:val="1D2125"/>
                 <w:sz w:val="24"/>
                 <w:szCs w:val="24"/>
-                <w:lang w:val="en-US"/>
-              </w:rPr>
-              <w:t>Insert the prompt you used to generate the survey at SurveyMonkey website</w:t>
+              </w:rPr>
+              <w:t>Create a survey for me to understand users of a website that I have to build. This website provides educational advice and tips on health and wellness to those ages 50 65, although anyone older can reap the site's benefits. It advertises free events (online and in-person) to those who view it in addition to helpful information. It aims to improve the physical and mental health of those who visit it. This survey should be useful for me to create a user persona and statements.</w:t>
             </w:r>
           </w:p>
         </w:tc>
@@ -632,17 +742,31 @@
                 <w:lang w:val="en-US"/>
               </w:rPr>
             </w:pPr>
-            <w:r>
-              <w:rPr>
-                <w:rFonts w:ascii="Roboto" w:eastAsia="Roboto" w:hAnsi="Roboto" w:cs="Roboto"/>
-                <w:i/>
-                <w:iCs/>
-                <w:color w:val="1D2125"/>
-                <w:sz w:val="24"/>
-                <w:szCs w:val="24"/>
-                <w:lang w:val="en-US"/>
-              </w:rPr>
-              <w:t>Insert the link to the survey here</w:t>
+            <w:hyperlink r:id="rId7" w:history="1">
+              <w:r>
+                <w:rPr>
+                  <w:rStyle w:val="Hyperlink"/>
+                  <w:rFonts w:ascii="Roboto" w:eastAsia="Roboto" w:hAnsi="Roboto" w:cs="Roboto"/>
+                  <w:i/>
+                  <w:iCs/>
+                  <w:sz w:val="24"/>
+                  <w:szCs w:val="24"/>
+                  <w:lang w:val="en-US"/>
+                </w:rPr>
+                <w:t>https://www.surveymonkey.com/r/GRQ7PKQ</w:t>
+              </w:r>
+            </w:hyperlink>
+            <w:r>
+              <w:rPr>
+                <w:rFonts w:ascii="Roboto" w:eastAsia="Roboto" w:hAnsi="Roboto" w:cs="Roboto"/>
+                <w:i/>
+                <w:iCs/>
+                <w:color w:val="1D2125"/>
+                <w:sz w:val="24"/>
+                <w:szCs w:val="24"/>
+                <w:lang w:val="en-US"/>
+              </w:rPr>
+              <w:t xml:space="preserve"> </w:t>
             </w:r>
           </w:p>
         </w:tc>
@@ -744,7 +868,7 @@
                 <w:szCs w:val="24"/>
                 <w:lang w:val="en-US"/>
               </w:rPr>
-              <w:t>Insert the age here</w:t>
+              <w:t>51</w:t>
             </w:r>
           </w:p>
         </w:tc>
@@ -809,7 +933,7 @@
                 <w:szCs w:val="24"/>
                 <w:lang w:val="en-US"/>
               </w:rPr>
-              <w:t>Insert the age of the individual</w:t>
+              <w:t>Male</w:t>
             </w:r>
           </w:p>
         </w:tc>
@@ -879,9 +1003,8 @@
                 <w:color w:val="1D2125"/>
                 <w:sz w:val="24"/>
                 <w:szCs w:val="24"/>
-                <w:lang w:val="en-US"/>
-              </w:rPr>
-              <w:t>Insert question 1 here</w:t>
+              </w:rPr>
+              <w:t>What kind of health and wellness information are you most interested in learning about?</w:t>
             </w:r>
           </w:p>
         </w:tc>
@@ -909,9 +1032,30 @@
                 <w:color w:val="1D2125"/>
                 <w:sz w:val="24"/>
                 <w:szCs w:val="24"/>
-                <w:lang w:val="en-US"/>
-              </w:rPr>
-              <w:t>Insert answer to question 1 here</w:t>
+              </w:rPr>
+              <w:t xml:space="preserve">“I </w:t>
+            </w:r>
+            <w:r>
+              <w:rPr>
+                <w:rFonts w:ascii="Roboto" w:eastAsia="Roboto" w:hAnsi="Roboto" w:cs="Roboto"/>
+                <w:i/>
+                <w:iCs/>
+                <w:color w:val="1D2125"/>
+                <w:sz w:val="24"/>
+                <w:szCs w:val="24"/>
+              </w:rPr>
+              <w:t>would like to learn about what medicines I could use for like bone issues or maybe have answers to questions about my health for people my age like, why I use the bathroom frequently at night? or Why do I have constipation at my age? Things like that.</w:t>
+            </w:r>
+            <w:r>
+              <w:rPr>
+                <w:rFonts w:ascii="Roboto" w:eastAsia="Roboto" w:hAnsi="Roboto" w:cs="Roboto"/>
+                <w:i/>
+                <w:iCs/>
+                <w:color w:val="1D2125"/>
+                <w:sz w:val="24"/>
+                <w:szCs w:val="24"/>
+              </w:rPr>
+              <w:t>”</w:t>
             </w:r>
           </w:p>
         </w:tc>
@@ -944,33 +1088,8 @@
                 <w:color w:val="1D2125"/>
                 <w:sz w:val="24"/>
                 <w:szCs w:val="24"/>
-                <w:lang w:val="en-US"/>
-              </w:rPr>
-              <w:t xml:space="preserve">Insert question </w:t>
-            </w:r>
-            <w:r>
-              <w:rPr>
-                <w:rFonts w:ascii="Roboto" w:eastAsia="Roboto" w:hAnsi="Roboto" w:cs="Roboto"/>
-                <w:i/>
-                <w:iCs/>
-                <w:color w:val="1D2125"/>
-                <w:sz w:val="24"/>
-                <w:szCs w:val="24"/>
-                <w:lang w:val="en-US"/>
-              </w:rPr>
-              <w:t>2</w:t>
-            </w:r>
-            <w:r>
-              <w:rPr>
-                <w:rFonts w:ascii="Roboto" w:eastAsia="Roboto" w:hAnsi="Roboto" w:cs="Roboto"/>
-                <w:i/>
-                <w:iCs/>
-                <w:color w:val="1D2125"/>
-                <w:sz w:val="24"/>
-                <w:szCs w:val="24"/>
-                <w:lang w:val="en-US"/>
-              </w:rPr>
-              <w:t xml:space="preserve"> here</w:t>
+              </w:rPr>
+              <w:t>Have you used any websites for health advice before? If so, what did you like or dislike about them?</w:t>
             </w:r>
           </w:p>
         </w:tc>
@@ -998,33 +1117,30 @@
                 <w:color w:val="1D2125"/>
                 <w:sz w:val="24"/>
                 <w:szCs w:val="24"/>
-                <w:lang w:val="en-US"/>
-              </w:rPr>
-              <w:t xml:space="preserve">Insert answer to question </w:t>
-            </w:r>
-            <w:r>
-              <w:rPr>
-                <w:rFonts w:ascii="Roboto" w:eastAsia="Roboto" w:hAnsi="Roboto" w:cs="Roboto"/>
-                <w:i/>
-                <w:iCs/>
-                <w:color w:val="1D2125"/>
-                <w:sz w:val="24"/>
-                <w:szCs w:val="24"/>
-                <w:lang w:val="en-US"/>
-              </w:rPr>
-              <w:t>2</w:t>
-            </w:r>
-            <w:r>
-              <w:rPr>
-                <w:rFonts w:ascii="Roboto" w:eastAsia="Roboto" w:hAnsi="Roboto" w:cs="Roboto"/>
-                <w:i/>
-                <w:iCs/>
-                <w:color w:val="1D2125"/>
-                <w:sz w:val="24"/>
-                <w:szCs w:val="24"/>
-                <w:lang w:val="en-US"/>
-              </w:rPr>
-              <w:t xml:space="preserve"> here</w:t>
+              </w:rPr>
+              <w:t xml:space="preserve">“I </w:t>
+            </w:r>
+            <w:r>
+              <w:rPr>
+                <w:rFonts w:ascii="Roboto" w:eastAsia="Roboto" w:hAnsi="Roboto" w:cs="Roboto"/>
+                <w:i/>
+                <w:iCs/>
+                <w:color w:val="1D2125"/>
+                <w:sz w:val="24"/>
+                <w:szCs w:val="24"/>
+              </w:rPr>
+              <w:t>normally use just use google to search up questions like for knee pain or other questions about pain or health concerns I’m feeling. I like that it offers homemade remedies but I don’t like that the results aren’t reliable enough.</w:t>
+            </w:r>
+            <w:r>
+              <w:rPr>
+                <w:rFonts w:ascii="Roboto" w:eastAsia="Roboto" w:hAnsi="Roboto" w:cs="Roboto"/>
+                <w:i/>
+                <w:iCs/>
+                <w:color w:val="1D2125"/>
+                <w:sz w:val="24"/>
+                <w:szCs w:val="24"/>
+              </w:rPr>
+              <w:t>”</w:t>
             </w:r>
           </w:p>
         </w:tc>
@@ -1057,33 +1173,9 @@
                 <w:color w:val="1D2125"/>
                 <w:sz w:val="24"/>
                 <w:szCs w:val="24"/>
-                <w:lang w:val="en-US"/>
-              </w:rPr>
-              <w:t xml:space="preserve">Insert question </w:t>
-            </w:r>
-            <w:r>
-              <w:rPr>
-                <w:rFonts w:ascii="Roboto" w:eastAsia="Roboto" w:hAnsi="Roboto" w:cs="Roboto"/>
-                <w:i/>
-                <w:iCs/>
-                <w:color w:val="1D2125"/>
-                <w:sz w:val="24"/>
-                <w:szCs w:val="24"/>
-                <w:lang w:val="en-US"/>
-              </w:rPr>
-              <w:t>3</w:t>
-            </w:r>
-            <w:r>
-              <w:rPr>
-                <w:rFonts w:ascii="Roboto" w:eastAsia="Roboto" w:hAnsi="Roboto" w:cs="Roboto"/>
-                <w:i/>
-                <w:iCs/>
-                <w:color w:val="1D2125"/>
-                <w:sz w:val="24"/>
-                <w:szCs w:val="24"/>
-                <w:lang w:val="en-US"/>
-              </w:rPr>
-              <w:t xml:space="preserve"> here</w:t>
+              </w:rPr>
+              <w:lastRenderedPageBreak/>
+              <w:t>What would make it easier for you to find and access the information you need on a website like this?</w:t>
             </w:r>
           </w:p>
         </w:tc>
@@ -1111,33 +1203,52 @@
                 <w:color w:val="1D2125"/>
                 <w:sz w:val="24"/>
                 <w:szCs w:val="24"/>
-                <w:lang w:val="en-US"/>
-              </w:rPr>
-              <w:t xml:space="preserve">Insert answer to question </w:t>
-            </w:r>
-            <w:r>
-              <w:rPr>
-                <w:rFonts w:ascii="Roboto" w:eastAsia="Roboto" w:hAnsi="Roboto" w:cs="Roboto"/>
-                <w:i/>
-                <w:iCs/>
-                <w:color w:val="1D2125"/>
-                <w:sz w:val="24"/>
-                <w:szCs w:val="24"/>
-                <w:lang w:val="en-US"/>
-              </w:rPr>
-              <w:t>3</w:t>
-            </w:r>
-            <w:r>
-              <w:rPr>
-                <w:rFonts w:ascii="Roboto" w:eastAsia="Roboto" w:hAnsi="Roboto" w:cs="Roboto"/>
-                <w:i/>
-                <w:iCs/>
-                <w:color w:val="1D2125"/>
-                <w:sz w:val="24"/>
-                <w:szCs w:val="24"/>
-                <w:lang w:val="en-US"/>
-              </w:rPr>
-              <w:t xml:space="preserve"> here</w:t>
+              </w:rPr>
+              <w:t>“</w:t>
+            </w:r>
+            <w:r>
+              <w:rPr>
+                <w:rFonts w:ascii="Roboto" w:eastAsia="Roboto" w:hAnsi="Roboto" w:cs="Roboto"/>
+                <w:i/>
+                <w:iCs/>
+                <w:color w:val="1D2125"/>
+                <w:sz w:val="24"/>
+                <w:szCs w:val="24"/>
+              </w:rPr>
+              <w:t xml:space="preserve">I would like the find the answer as quick as possible and not have to navigate a lot </w:t>
+            </w:r>
+            <w:r>
+              <w:rPr>
+                <w:rFonts w:ascii="Roboto" w:eastAsia="Roboto" w:hAnsi="Roboto" w:cs="Roboto"/>
+                <w:i/>
+                <w:iCs/>
+                <w:color w:val="1D2125"/>
+                <w:sz w:val="24"/>
+                <w:szCs w:val="24"/>
+              </w:rPr>
+              <w:t>through</w:t>
+            </w:r>
+            <w:r>
+              <w:rPr>
+                <w:rFonts w:ascii="Roboto" w:eastAsia="Roboto" w:hAnsi="Roboto" w:cs="Roboto"/>
+                <w:i/>
+                <w:iCs/>
+                <w:color w:val="1D2125"/>
+                <w:sz w:val="24"/>
+                <w:szCs w:val="24"/>
+              </w:rPr>
+              <w:t xml:space="preserve"> the website. Maybe like search up a word or my question and have results that I need pop up.</w:t>
+            </w:r>
+            <w:r>
+              <w:rPr>
+                <w:rFonts w:ascii="Roboto" w:eastAsia="Roboto" w:hAnsi="Roboto" w:cs="Roboto"/>
+                <w:i/>
+                <w:iCs/>
+                <w:color w:val="1D2125"/>
+                <w:sz w:val="24"/>
+                <w:szCs w:val="24"/>
+              </w:rPr>
+              <w:t>”</w:t>
             </w:r>
           </w:p>
         </w:tc>
@@ -1170,33 +1281,8 @@
                 <w:color w:val="1D2125"/>
                 <w:sz w:val="24"/>
                 <w:szCs w:val="24"/>
-                <w:lang w:val="en-US"/>
-              </w:rPr>
-              <w:t xml:space="preserve">Insert question </w:t>
-            </w:r>
-            <w:r>
-              <w:rPr>
-                <w:rFonts w:ascii="Roboto" w:eastAsia="Roboto" w:hAnsi="Roboto" w:cs="Roboto"/>
-                <w:i/>
-                <w:iCs/>
-                <w:color w:val="1D2125"/>
-                <w:sz w:val="24"/>
-                <w:szCs w:val="24"/>
-                <w:lang w:val="en-US"/>
-              </w:rPr>
-              <w:t>4</w:t>
-            </w:r>
-            <w:r>
-              <w:rPr>
-                <w:rFonts w:ascii="Roboto" w:eastAsia="Roboto" w:hAnsi="Roboto" w:cs="Roboto"/>
-                <w:i/>
-                <w:iCs/>
-                <w:color w:val="1D2125"/>
-                <w:sz w:val="24"/>
-                <w:szCs w:val="24"/>
-                <w:lang w:val="en-US"/>
-              </w:rPr>
-              <w:t xml:space="preserve"> here</w:t>
+              </w:rPr>
+              <w:t>Do you have any concerns about using websites for health advice, such as trustworthiness, readability, or ease of use?</w:t>
             </w:r>
           </w:p>
         </w:tc>
@@ -1224,33 +1310,124 @@
                 <w:color w:val="1D2125"/>
                 <w:sz w:val="24"/>
                 <w:szCs w:val="24"/>
-                <w:lang w:val="en-US"/>
-              </w:rPr>
-              <w:t xml:space="preserve">Insert answer to question </w:t>
-            </w:r>
-            <w:r>
-              <w:rPr>
-                <w:rFonts w:ascii="Roboto" w:eastAsia="Roboto" w:hAnsi="Roboto" w:cs="Roboto"/>
-                <w:i/>
-                <w:iCs/>
-                <w:color w:val="1D2125"/>
-                <w:sz w:val="24"/>
-                <w:szCs w:val="24"/>
-                <w:lang w:val="en-US"/>
-              </w:rPr>
-              <w:t>4</w:t>
-            </w:r>
-            <w:r>
-              <w:rPr>
-                <w:rFonts w:ascii="Roboto" w:eastAsia="Roboto" w:hAnsi="Roboto" w:cs="Roboto"/>
-                <w:i/>
-                <w:iCs/>
-                <w:color w:val="1D2125"/>
-                <w:sz w:val="24"/>
-                <w:szCs w:val="24"/>
-                <w:lang w:val="en-US"/>
-              </w:rPr>
-              <w:t xml:space="preserve"> here</w:t>
+              </w:rPr>
+              <w:t>“</w:t>
+            </w:r>
+            <w:r>
+              <w:rPr>
+                <w:rFonts w:ascii="Roboto" w:eastAsia="Roboto" w:hAnsi="Roboto" w:cs="Roboto"/>
+                <w:i/>
+                <w:iCs/>
+                <w:color w:val="1D2125"/>
+                <w:sz w:val="24"/>
+                <w:szCs w:val="24"/>
+              </w:rPr>
+              <w:t xml:space="preserve">I would like to be able to change the font size for me to read better on the website and for instructions to be clear and easy . I would also like the website to help me find results fast so that I don’t navigate </w:t>
+            </w:r>
+            <w:proofErr w:type="spellStart"/>
+            <w:r>
+              <w:rPr>
+                <w:rFonts w:ascii="Roboto" w:eastAsia="Roboto" w:hAnsi="Roboto" w:cs="Roboto"/>
+                <w:i/>
+                <w:iCs/>
+                <w:color w:val="1D2125"/>
+                <w:sz w:val="24"/>
+                <w:szCs w:val="24"/>
+              </w:rPr>
+              <w:t>alot</w:t>
+            </w:r>
+            <w:proofErr w:type="spellEnd"/>
+            <w:r>
+              <w:rPr>
+                <w:rFonts w:ascii="Roboto" w:eastAsia="Roboto" w:hAnsi="Roboto" w:cs="Roboto"/>
+                <w:i/>
+                <w:iCs/>
+                <w:color w:val="1D2125"/>
+                <w:sz w:val="24"/>
+                <w:szCs w:val="24"/>
+              </w:rPr>
+              <w:t xml:space="preserve">. One thing I don’t trust from the internet is that it’s not the same as going to a doctor, the online information </w:t>
+            </w:r>
+            <w:proofErr w:type="spellStart"/>
+            <w:r>
+              <w:rPr>
+                <w:rFonts w:ascii="Roboto" w:eastAsia="Roboto" w:hAnsi="Roboto" w:cs="Roboto"/>
+                <w:i/>
+                <w:iCs/>
+                <w:color w:val="1D2125"/>
+                <w:sz w:val="24"/>
+                <w:szCs w:val="24"/>
+              </w:rPr>
+              <w:t>si</w:t>
+            </w:r>
+            <w:proofErr w:type="spellEnd"/>
+            <w:r>
+              <w:rPr>
+                <w:rFonts w:ascii="Roboto" w:eastAsia="Roboto" w:hAnsi="Roboto" w:cs="Roboto"/>
+                <w:i/>
+                <w:iCs/>
+                <w:color w:val="1D2125"/>
+                <w:sz w:val="24"/>
+                <w:szCs w:val="24"/>
+              </w:rPr>
+              <w:t xml:space="preserve"> not </w:t>
+            </w:r>
+            <w:proofErr w:type="spellStart"/>
+            <w:r>
+              <w:rPr>
+                <w:rFonts w:ascii="Roboto" w:eastAsia="Roboto" w:hAnsi="Roboto" w:cs="Roboto"/>
+                <w:i/>
+                <w:iCs/>
+                <w:color w:val="1D2125"/>
+                <w:sz w:val="24"/>
+                <w:szCs w:val="24"/>
+              </w:rPr>
+              <w:t>alwys</w:t>
+            </w:r>
+            <w:proofErr w:type="spellEnd"/>
+            <w:r>
+              <w:rPr>
+                <w:rFonts w:ascii="Roboto" w:eastAsia="Roboto" w:hAnsi="Roboto" w:cs="Roboto"/>
+                <w:i/>
+                <w:iCs/>
+                <w:color w:val="1D2125"/>
+                <w:sz w:val="24"/>
+                <w:szCs w:val="24"/>
+              </w:rPr>
+              <w:t xml:space="preserve"> </w:t>
+            </w:r>
+            <w:r>
+              <w:rPr>
+                <w:rFonts w:ascii="Roboto" w:eastAsia="Roboto" w:hAnsi="Roboto" w:cs="Roboto"/>
+                <w:i/>
+                <w:iCs/>
+                <w:color w:val="1D2125"/>
+                <w:sz w:val="24"/>
+                <w:szCs w:val="24"/>
+              </w:rPr>
+              <w:t>verified</w:t>
+            </w:r>
+            <w:r>
+              <w:rPr>
+                <w:rFonts w:ascii="Roboto" w:eastAsia="Roboto" w:hAnsi="Roboto" w:cs="Roboto"/>
+                <w:i/>
+                <w:iCs/>
+                <w:color w:val="1D2125"/>
+                <w:sz w:val="24"/>
+                <w:szCs w:val="24"/>
+              </w:rPr>
+              <w:t>.</w:t>
+            </w:r>
+            <w:r>
+              <w:rPr>
+                <w:rFonts w:ascii="Roboto" w:eastAsia="Roboto" w:hAnsi="Roboto" w:cs="Roboto"/>
+                <w:i/>
+                <w:iCs/>
+                <w:color w:val="1D2125"/>
+                <w:sz w:val="24"/>
+                <w:szCs w:val="24"/>
+              </w:rPr>
+              <w:t>”</w:t>
             </w:r>
           </w:p>
         </w:tc>
@@ -1283,33 +1460,8 @@
                 <w:color w:val="1D2125"/>
                 <w:sz w:val="24"/>
                 <w:szCs w:val="24"/>
-                <w:lang w:val="en-US"/>
-              </w:rPr>
-              <w:t xml:space="preserve">Insert question </w:t>
-            </w:r>
-            <w:r>
-              <w:rPr>
-                <w:rFonts w:ascii="Roboto" w:eastAsia="Roboto" w:hAnsi="Roboto" w:cs="Roboto"/>
-                <w:i/>
-                <w:iCs/>
-                <w:color w:val="1D2125"/>
-                <w:sz w:val="24"/>
-                <w:szCs w:val="24"/>
-                <w:lang w:val="en-US"/>
-              </w:rPr>
-              <w:t>5</w:t>
-            </w:r>
-            <w:r>
-              <w:rPr>
-                <w:rFonts w:ascii="Roboto" w:eastAsia="Roboto" w:hAnsi="Roboto" w:cs="Roboto"/>
-                <w:i/>
-                <w:iCs/>
-                <w:color w:val="1D2125"/>
-                <w:sz w:val="24"/>
-                <w:szCs w:val="24"/>
-                <w:lang w:val="en-US"/>
-              </w:rPr>
-              <w:t xml:space="preserve"> here</w:t>
+              </w:rPr>
+              <w:t>Would you be interested in attending free online or in-person health-related events?</w:t>
             </w:r>
           </w:p>
         </w:tc>
@@ -1337,33 +1489,30 @@
                 <w:color w:val="1D2125"/>
                 <w:sz w:val="24"/>
                 <w:szCs w:val="24"/>
-                <w:lang w:val="en-US"/>
-              </w:rPr>
-              <w:t xml:space="preserve">Insert answer to question </w:t>
-            </w:r>
-            <w:r>
-              <w:rPr>
-                <w:rFonts w:ascii="Roboto" w:eastAsia="Roboto" w:hAnsi="Roboto" w:cs="Roboto"/>
-                <w:i/>
-                <w:iCs/>
-                <w:color w:val="1D2125"/>
-                <w:sz w:val="24"/>
-                <w:szCs w:val="24"/>
-                <w:lang w:val="en-US"/>
-              </w:rPr>
-              <w:t>5</w:t>
-            </w:r>
-            <w:r>
-              <w:rPr>
-                <w:rFonts w:ascii="Roboto" w:eastAsia="Roboto" w:hAnsi="Roboto" w:cs="Roboto"/>
-                <w:i/>
-                <w:iCs/>
-                <w:color w:val="1D2125"/>
-                <w:sz w:val="24"/>
-                <w:szCs w:val="24"/>
-                <w:lang w:val="en-US"/>
-              </w:rPr>
-              <w:t xml:space="preserve"> here</w:t>
+              </w:rPr>
+              <w:t>“</w:t>
+            </w:r>
+            <w:r>
+              <w:rPr>
+                <w:rFonts w:ascii="Roboto" w:eastAsia="Roboto" w:hAnsi="Roboto" w:cs="Roboto"/>
+                <w:i/>
+                <w:iCs/>
+                <w:color w:val="1D2125"/>
+                <w:sz w:val="24"/>
+                <w:szCs w:val="24"/>
+              </w:rPr>
+              <w:t>Yes, in person events because I would learn and understand information better.</w:t>
+            </w:r>
+            <w:r>
+              <w:rPr>
+                <w:rFonts w:ascii="Roboto" w:eastAsia="Roboto" w:hAnsi="Roboto" w:cs="Roboto"/>
+                <w:i/>
+                <w:iCs/>
+                <w:color w:val="1D2125"/>
+                <w:sz w:val="24"/>
+                <w:szCs w:val="24"/>
+              </w:rPr>
+              <w:t>”</w:t>
             </w:r>
           </w:p>
         </w:tc>
@@ -1441,14 +1590,26 @@
             <w:r>
               <w:rPr>
                 <w:rFonts w:ascii="Roboto" w:eastAsia="Roboto" w:hAnsi="Roboto" w:cs="Roboto"/>
-                <w:i/>
-                <w:iCs/>
-                <w:color w:val="1D2125"/>
-                <w:sz w:val="24"/>
-                <w:szCs w:val="24"/>
-                <w:lang w:val="en-US"/>
-              </w:rPr>
-              <w:t>Insert statement 1 here</w:t>
+                <w:b/>
+                <w:bCs/>
+                <w:i/>
+                <w:iCs/>
+                <w:color w:val="1D2125"/>
+                <w:sz w:val="24"/>
+                <w:szCs w:val="24"/>
+              </w:rPr>
+              <w:t>Trustworthy Health Info</w:t>
+            </w:r>
+            <w:r>
+              <w:rPr>
+                <w:rFonts w:ascii="Roboto" w:eastAsia="Roboto" w:hAnsi="Roboto" w:cs="Roboto"/>
+                <w:i/>
+                <w:iCs/>
+                <w:color w:val="1D2125"/>
+                <w:sz w:val="24"/>
+                <w:szCs w:val="24"/>
+              </w:rPr>
+              <w:t xml:space="preserve"> – A user looking for health advice needs reliable, verified information to avoid misinformation and make informed decisions.</w:t>
             </w:r>
           </w:p>
         </w:tc>
@@ -1477,14 +1638,26 @@
             <w:r>
               <w:rPr>
                 <w:rFonts w:ascii="Roboto" w:eastAsia="Roboto" w:hAnsi="Roboto" w:cs="Roboto"/>
-                <w:i/>
-                <w:iCs/>
-                <w:color w:val="1D2125"/>
-                <w:sz w:val="24"/>
-                <w:szCs w:val="24"/>
-                <w:lang w:val="en-US"/>
-              </w:rPr>
-              <w:t>Insert statement 2 here</w:t>
+                <w:b/>
+                <w:bCs/>
+                <w:i/>
+                <w:iCs/>
+                <w:color w:val="1D2125"/>
+                <w:sz w:val="24"/>
+                <w:szCs w:val="24"/>
+              </w:rPr>
+              <w:t>Fast &amp; Easy Search</w:t>
+            </w:r>
+            <w:r>
+              <w:rPr>
+                <w:rFonts w:ascii="Roboto" w:eastAsia="Roboto" w:hAnsi="Roboto" w:cs="Roboto"/>
+                <w:i/>
+                <w:iCs/>
+                <w:color w:val="1D2125"/>
+                <w:sz w:val="24"/>
+                <w:szCs w:val="24"/>
+              </w:rPr>
+              <w:t xml:space="preserve"> – A user searching for health-related answers needs a quick and efficient way to find information without navigating through multiple pages.</w:t>
             </w:r>
           </w:p>
         </w:tc>
@@ -1513,14 +1686,26 @@
             <w:r>
               <w:rPr>
                 <w:rFonts w:ascii="Roboto" w:eastAsia="Roboto" w:hAnsi="Roboto" w:cs="Roboto"/>
-                <w:i/>
-                <w:iCs/>
-                <w:color w:val="1D2125"/>
-                <w:sz w:val="24"/>
-                <w:szCs w:val="24"/>
-                <w:lang w:val="en-US"/>
-              </w:rPr>
-              <w:t>Insert statement 3 here</w:t>
+                <w:b/>
+                <w:bCs/>
+                <w:i/>
+                <w:iCs/>
+                <w:color w:val="1D2125"/>
+                <w:sz w:val="24"/>
+                <w:szCs w:val="24"/>
+              </w:rPr>
+              <w:t>Easy-to-Read Content</w:t>
+            </w:r>
+            <w:r>
+              <w:rPr>
+                <w:rFonts w:ascii="Roboto" w:eastAsia="Roboto" w:hAnsi="Roboto" w:cs="Roboto"/>
+                <w:i/>
+                <w:iCs/>
+                <w:color w:val="1D2125"/>
+                <w:sz w:val="24"/>
+                <w:szCs w:val="24"/>
+              </w:rPr>
+              <w:t xml:space="preserve"> – A user with visual impairments or reading difficulties needs larger text options and clear instructions to easily understand important health information.</w:t>
             </w:r>
           </w:p>
         </w:tc>
@@ -1549,14 +1734,26 @@
             <w:r>
               <w:rPr>
                 <w:rFonts w:ascii="Roboto" w:eastAsia="Roboto" w:hAnsi="Roboto" w:cs="Roboto"/>
-                <w:i/>
-                <w:iCs/>
-                <w:color w:val="1D2125"/>
-                <w:sz w:val="24"/>
-                <w:szCs w:val="24"/>
-                <w:lang w:val="en-US"/>
-              </w:rPr>
-              <w:t>Insert statement 4 here</w:t>
+                <w:b/>
+                <w:bCs/>
+                <w:i/>
+                <w:iCs/>
+                <w:color w:val="1D2125"/>
+                <w:sz w:val="24"/>
+                <w:szCs w:val="24"/>
+              </w:rPr>
+              <w:t>Different Treatment Options</w:t>
+            </w:r>
+            <w:r>
+              <w:rPr>
+                <w:rFonts w:ascii="Roboto" w:eastAsia="Roboto" w:hAnsi="Roboto" w:cs="Roboto"/>
+                <w:i/>
+                <w:iCs/>
+                <w:color w:val="1D2125"/>
+                <w:sz w:val="24"/>
+                <w:szCs w:val="24"/>
+              </w:rPr>
+              <w:t xml:space="preserve"> – A user exploring health management strategies needs access to both medical treatments and home remedies to consider multiple approaches.</w:t>
             </w:r>
           </w:p>
         </w:tc>
@@ -1585,14 +1782,26 @@
             <w:r>
               <w:rPr>
                 <w:rFonts w:ascii="Roboto" w:eastAsia="Roboto" w:hAnsi="Roboto" w:cs="Roboto"/>
-                <w:i/>
-                <w:iCs/>
-                <w:color w:val="1D2125"/>
-                <w:sz w:val="24"/>
-                <w:szCs w:val="24"/>
-                <w:lang w:val="en-US"/>
-              </w:rPr>
-              <w:t>Insert statement 5 here</w:t>
+                <w:b/>
+                <w:bCs/>
+                <w:i/>
+                <w:iCs/>
+                <w:color w:val="1D2125"/>
+                <w:sz w:val="24"/>
+                <w:szCs w:val="24"/>
+              </w:rPr>
+              <w:t>In-Person Learning</w:t>
+            </w:r>
+            <w:r>
+              <w:rPr>
+                <w:rFonts w:ascii="Roboto" w:eastAsia="Roboto" w:hAnsi="Roboto" w:cs="Roboto"/>
+                <w:i/>
+                <w:iCs/>
+                <w:color w:val="1D2125"/>
+                <w:sz w:val="24"/>
+                <w:szCs w:val="24"/>
+              </w:rPr>
+              <w:t xml:space="preserve"> – A user interested in health education needs access to local health events to learn from experts and ask questions face-to-face.</w:t>
             </w:r>
           </w:p>
         </w:tc>
@@ -1791,7 +2000,6 @@
                 <w:szCs w:val="24"/>
                 <w:lang w:val="en-US"/>
               </w:rPr>
-              <w:lastRenderedPageBreak/>
               <w:t>Interview users</w:t>
             </w:r>
           </w:p>
@@ -2429,6 +2637,7 @@
                 <w:szCs w:val="24"/>
                 <w:lang w:val="en-US"/>
               </w:rPr>
+              <w:lastRenderedPageBreak/>
               <w:t>Insert statement 3 here</w:t>
             </w:r>
           </w:p>
@@ -4998,7 +5207,6 @@
   <w:style w:type="character" w:default="1" w:styleId="DefaultParagraphFont">
     <w:name w:val="Default Paragraph Font"/>
     <w:uiPriority w:val="1"/>
-    <w:semiHidden/>
     <w:unhideWhenUsed/>
   </w:style>
   <w:style w:type="table" w:default="1" w:styleId="TableNormal">
@@ -5095,6 +5303,18 @@
         <w:insideV w:val="single" w:sz="4" w:space="0" w:color="000000" w:themeColor="text1"/>
       </w:tblBorders>
     </w:tblPr>
+  </w:style>
+  <w:style w:type="character" w:styleId="UnresolvedMention">
+    <w:name w:val="Unresolved Mention"/>
+    <w:basedOn w:val="DefaultParagraphFont"/>
+    <w:uiPriority w:val="99"/>
+    <w:semiHidden/>
+    <w:unhideWhenUsed/>
+    <w:rsid w:val="00C743BD"/>
+    <w:rPr>
+      <w:color w:val="605E5C"/>
+      <w:shd w:val="clear" w:color="auto" w:fill="E1DFDD"/>
+    </w:rPr>
   </w:style>
 </w:styles>
 </file>

</xml_diff>